<commit_message>
added images to usermanual
</commit_message>
<xml_diff>
--- a/milestone4-files/Manuals/User_Manual/User_Manual.docx
+++ b/milestone4-files/Manuals/User_Manual/User_Manual.docx
@@ -419,6 +419,9 @@
     </w:p>
     <w:p>
       <w:r>
+        <w:rPr>
+          <w:noProof/>
+        </w:rPr>
         <w:drawing>
           <wp:anchor distT="0" distB="0" distL="114300" distR="114300" simplePos="0" relativeHeight="251661312" behindDoc="0" locked="0" layoutInCell="1" allowOverlap="1" wp14:anchorId="5E47AC8E" wp14:editId="3A76A3FE">
             <wp:simplePos x="0" y="0"/>
@@ -659,6 +662,9 @@
         </w:numPr>
       </w:pPr>
       <w:r>
+        <w:rPr>
+          <w:noProof/>
+        </w:rPr>
         <w:drawing>
           <wp:anchor distT="0" distB="0" distL="114300" distR="114300" simplePos="0" relativeHeight="251663360" behindDoc="0" locked="0" layoutInCell="1" allowOverlap="1" wp14:anchorId="65183380" wp14:editId="57371543">
             <wp:simplePos x="0" y="0"/>
@@ -1762,8 +1768,245 @@
         </w:r>
       </w:hyperlink>
     </w:p>
+    <w:p>
+      <w:r>
+        <w:tab/>
+        <w:t>Home page,</w:t>
+      </w:r>
+    </w:p>
+    <w:p>
+      <w:pPr>
+        <w:rPr>
+          <w:noProof/>
+        </w:rPr>
+      </w:pPr>
+      <w:r>
+        <w:tab/>
+      </w:r>
+    </w:p>
+    <w:p>
+      <w:r>
+        <w:rPr>
+          <w:noProof/>
+        </w:rPr>
+        <w:drawing>
+          <wp:inline distT="0" distB="0" distL="0" distR="0" wp14:anchorId="0B1C8A92" wp14:editId="52ACFFB0">
+            <wp:extent cx="5943600" cy="2639683"/>
+            <wp:effectExtent l="0" t="0" r="0" b="8890"/>
+            <wp:docPr id="3" name="Picture 3" descr="Graphical user interface, text, application&#10;&#10;Description automatically generated"/>
+            <wp:cNvGraphicFramePr>
+              <a:graphicFrameLocks xmlns:a="http://schemas.openxmlformats.org/drawingml/2006/main" noChangeAspect="1"/>
+            </wp:cNvGraphicFramePr>
+            <a:graphic xmlns:a="http://schemas.openxmlformats.org/drawingml/2006/main">
+              <a:graphicData uri="http://schemas.openxmlformats.org/drawingml/2006/picture">
+                <pic:pic xmlns:pic="http://schemas.openxmlformats.org/drawingml/2006/picture">
+                  <pic:nvPicPr>
+                    <pic:cNvPr id="3" name="Picture 3" descr="Graphical user interface, text, application&#10;&#10;Description automatically generated"/>
+                    <pic:cNvPicPr/>
+                  </pic:nvPicPr>
+                  <pic:blipFill rotWithShape="1">
+                    <a:blip r:embed="rId16"/>
+                    <a:srcRect b="3618"/>
+                    <a:stretch/>
+                  </pic:blipFill>
+                  <pic:spPr bwMode="auto">
+                    <a:xfrm>
+                      <a:off x="0" y="0"/>
+                      <a:ext cx="5943600" cy="2639683"/>
+                    </a:xfrm>
+                    <a:prstGeom prst="rect">
+                      <a:avLst/>
+                    </a:prstGeom>
+                    <a:ln>
+                      <a:noFill/>
+                    </a:ln>
+                    <a:extLst>
+                      <a:ext uri="{53640926-AAD7-44D8-BBD7-CCE9431645EC}">
+                        <a14:shadowObscured xmlns:a14="http://schemas.microsoft.com/office/drawing/2010/main"/>
+                      </a:ext>
+                    </a:extLst>
+                  </pic:spPr>
+                </pic:pic>
+              </a:graphicData>
+            </a:graphic>
+          </wp:inline>
+        </w:drawing>
+      </w:r>
+    </w:p>
+    <w:p>
+      <w:proofErr w:type="gramStart"/>
+      <w:r>
+        <w:t xml:space="preserve">( </w:t>
+      </w:r>
+      <w:proofErr w:type="spellStart"/>
+      <w:r>
+        <w:t>Signin</w:t>
+      </w:r>
+      <w:proofErr w:type="spellEnd"/>
+      <w:proofErr w:type="gramEnd"/>
+      <w:r>
+        <w:t xml:space="preserve"> icon , Connect Device , FAQ , Contact , Mobile App download)</w:t>
+      </w:r>
+    </w:p>
     <w:p/>
+    <w:p>
+      <w:proofErr w:type="spellStart"/>
+      <w:r>
+        <w:t>Signin</w:t>
+      </w:r>
+      <w:proofErr w:type="spellEnd"/>
+    </w:p>
+    <w:p>
+      <w:r>
+        <w:rPr>
+          <w:noProof/>
+        </w:rPr>
+        <w:drawing>
+          <wp:inline distT="0" distB="0" distL="0" distR="0" wp14:anchorId="7FDC24DD" wp14:editId="5BF9A9D0">
+            <wp:extent cx="5943600" cy="2675255"/>
+            <wp:effectExtent l="0" t="0" r="0" b="0"/>
+            <wp:docPr id="4" name="Picture 4" descr="Graphical user interface, application, Teams&#10;&#10;Description automatically generated"/>
+            <wp:cNvGraphicFramePr>
+              <a:graphicFrameLocks xmlns:a="http://schemas.openxmlformats.org/drawingml/2006/main" noChangeAspect="1"/>
+            </wp:cNvGraphicFramePr>
+            <a:graphic xmlns:a="http://schemas.openxmlformats.org/drawingml/2006/main">
+              <a:graphicData uri="http://schemas.openxmlformats.org/drawingml/2006/picture">
+                <pic:pic xmlns:pic="http://schemas.openxmlformats.org/drawingml/2006/picture">
+                  <pic:nvPicPr>
+                    <pic:cNvPr id="4" name="Picture 4" descr="Graphical user interface, application, Teams&#10;&#10;Description automatically generated"/>
+                    <pic:cNvPicPr/>
+                  </pic:nvPicPr>
+                  <pic:blipFill>
+                    <a:blip r:embed="rId17"/>
+                    <a:stretch>
+                      <a:fillRect/>
+                    </a:stretch>
+                  </pic:blipFill>
+                  <pic:spPr>
+                    <a:xfrm>
+                      <a:off x="0" y="0"/>
+                      <a:ext cx="5943600" cy="2675255"/>
+                    </a:xfrm>
+                    <a:prstGeom prst="rect">
+                      <a:avLst/>
+                    </a:prstGeom>
+                  </pic:spPr>
+                </pic:pic>
+              </a:graphicData>
+            </a:graphic>
+          </wp:inline>
+        </w:drawing>
+      </w:r>
+    </w:p>
     <w:p/>
+    <w:p>
+      <w:r>
+        <w:t>Connect Device Page</w:t>
+      </w:r>
+    </w:p>
+    <w:p>
+      <w:r>
+        <w:rPr>
+          <w:noProof/>
+        </w:rPr>
+        <w:drawing>
+          <wp:inline distT="0" distB="0" distL="0" distR="0" wp14:anchorId="24FCD5B3" wp14:editId="50C5676D">
+            <wp:extent cx="5943600" cy="2677795"/>
+            <wp:effectExtent l="0" t="0" r="0" b="8255"/>
+            <wp:docPr id="5" name="Picture 5" descr="Graphical user interface, application&#10;&#10;Description automatically generated"/>
+            <wp:cNvGraphicFramePr>
+              <a:graphicFrameLocks xmlns:a="http://schemas.openxmlformats.org/drawingml/2006/main" noChangeAspect="1"/>
+            </wp:cNvGraphicFramePr>
+            <a:graphic xmlns:a="http://schemas.openxmlformats.org/drawingml/2006/main">
+              <a:graphicData uri="http://schemas.openxmlformats.org/drawingml/2006/picture">
+                <pic:pic xmlns:pic="http://schemas.openxmlformats.org/drawingml/2006/picture">
+                  <pic:nvPicPr>
+                    <pic:cNvPr id="5" name="Picture 5" descr="Graphical user interface, application&#10;&#10;Description automatically generated"/>
+                    <pic:cNvPicPr/>
+                  </pic:nvPicPr>
+                  <pic:blipFill>
+                    <a:blip r:embed="rId18"/>
+                    <a:stretch>
+                      <a:fillRect/>
+                    </a:stretch>
+                  </pic:blipFill>
+                  <pic:spPr>
+                    <a:xfrm>
+                      <a:off x="0" y="0"/>
+                      <a:ext cx="5943600" cy="2677795"/>
+                    </a:xfrm>
+                    <a:prstGeom prst="rect">
+                      <a:avLst/>
+                    </a:prstGeom>
+                  </pic:spPr>
+                </pic:pic>
+              </a:graphicData>
+            </a:graphic>
+          </wp:inline>
+        </w:drawing>
+      </w:r>
+    </w:p>
+    <w:p/>
+    <w:p>
+      <w:r>
+        <w:t>Dashboard</w:t>
+      </w:r>
+    </w:p>
+    <w:p>
+      <w:r>
+        <w:t>(</w:t>
+      </w:r>
+      <w:proofErr w:type="gramStart"/>
+      <w:r>
+        <w:t>User name</w:t>
+      </w:r>
+      <w:proofErr w:type="gramEnd"/>
+      <w:r>
+        <w:t>, Sign out button, Device Status, Message History)</w:t>
+      </w:r>
+    </w:p>
+    <w:p>
+      <w:r>
+        <w:rPr>
+          <w:noProof/>
+        </w:rPr>
+        <w:drawing>
+          <wp:inline distT="0" distB="0" distL="0" distR="0" wp14:anchorId="1552ADE2" wp14:editId="44DA864E">
+            <wp:extent cx="5943600" cy="2691765"/>
+            <wp:effectExtent l="0" t="0" r="0" b="0"/>
+            <wp:docPr id="6" name="Picture 6" descr="Graphical user interface, website&#10;&#10;Description automatically generated"/>
+            <wp:cNvGraphicFramePr>
+              <a:graphicFrameLocks xmlns:a="http://schemas.openxmlformats.org/drawingml/2006/main" noChangeAspect="1"/>
+            </wp:cNvGraphicFramePr>
+            <a:graphic xmlns:a="http://schemas.openxmlformats.org/drawingml/2006/main">
+              <a:graphicData uri="http://schemas.openxmlformats.org/drawingml/2006/picture">
+                <pic:pic xmlns:pic="http://schemas.openxmlformats.org/drawingml/2006/picture">
+                  <pic:nvPicPr>
+                    <pic:cNvPr id="6" name="Picture 6" descr="Graphical user interface, website&#10;&#10;Description automatically generated"/>
+                    <pic:cNvPicPr/>
+                  </pic:nvPicPr>
+                  <pic:blipFill>
+                    <a:blip r:embed="rId19"/>
+                    <a:stretch>
+                      <a:fillRect/>
+                    </a:stretch>
+                  </pic:blipFill>
+                  <pic:spPr>
+                    <a:xfrm>
+                      <a:off x="0" y="0"/>
+                      <a:ext cx="5943600" cy="2691765"/>
+                    </a:xfrm>
+                    <a:prstGeom prst="rect">
+                      <a:avLst/>
+                    </a:prstGeom>
+                  </pic:spPr>
+                </pic:pic>
+              </a:graphicData>
+            </a:graphic>
+          </wp:inline>
+        </w:drawing>
+      </w:r>
+    </w:p>
     <w:p>
       <w:pPr>
         <w:pStyle w:val="ListParagraph"/>
@@ -1792,39 +2035,7 @@
         <w:ind w:left="360"/>
       </w:pPr>
     </w:p>
-    <w:p>
-      <w:pPr>
-        <w:ind w:left="360"/>
-      </w:pPr>
-    </w:p>
-    <w:p>
-      <w:pPr>
-        <w:ind w:left="360"/>
-      </w:pPr>
-    </w:p>
-    <w:p>
-      <w:pPr>
-        <w:pStyle w:val="ListParagraph"/>
-        <w:numPr>
-          <w:ilvl w:val="0"/>
-          <w:numId w:val="3"/>
-        </w:numPr>
-        <w:shd w:val="clear" w:color="auto" w:fill="E7E6E6" w:themeFill="background2"/>
-      </w:pPr>
-      <w:r>
-        <w:t>Sample Operations</w:t>
-      </w:r>
-    </w:p>
-    <w:p>
-      <w:pPr>
-        <w:ind w:left="360"/>
-      </w:pPr>
-    </w:p>
-    <w:p>
-      <w:pPr>
-        <w:ind w:left="360"/>
-      </w:pPr>
-    </w:p>
+    <w:p/>
     <w:p>
       <w:pPr>
         <w:ind w:left="360"/>
@@ -2275,7 +2486,7 @@
                           </pic:cNvPicPr>
                         </pic:nvPicPr>
                         <pic:blipFill rotWithShape="1">
-                          <a:blip r:embed="rId16" cstate="print">
+                          <a:blip r:embed="rId20" cstate="print">
                             <a:extLst>
                               <a:ext uri="{28A0092B-C50C-407E-A947-70E740481C1C}">
                                 <a14:useLocalDpi xmlns:a14="http://schemas.microsoft.com/office/drawing/2010/main" val="0"/>
@@ -2407,7 +2618,7 @@
                   <o:lock v:ext="edit" aspectratio="t"/>
                 </v:shapetype>
                 <v:shape id="Picture 1" o:spid="_x0000_s1027" type="#_x0000_t75" alt="Graphical user interface, application&#10;&#10;Description automatically generated" style="position:absolute;left:2716;width:14928;height:14801;visibility:visible;mso-wrap-style:square" o:gfxdata="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">
-                  <v:imagedata r:id="rId17" o:title="Graphical user interface, application&#10;&#10;Description automatically generated" croptop="13255f" cropbottom="3028f" cropleft="33083f" cropright="17819f"/>
+                  <v:imagedata r:id="rId21" o:title="Graphical user interface, application&#10;&#10;Description automatically generated" croptop="13255f" cropbottom="3028f" cropleft="33083f" cropright="17819f"/>
                 </v:shape>
                 <v:rect id="Rectangle 2" o:spid="_x0000_s1028" style="position:absolute;left:2716;top:7650;width:6884;height:1200;visibility:visible;mso-wrap-style:square;v-text-anchor:middle" o:gfxdata="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" filled="f" strokecolor="red" strokeweight="1pt"/>
                 <v:shapetype id="_x0000_t32" coordsize="21600,21600" o:spt="32" o:oned="t" path="m,l21600,21600e" filled="f">
@@ -2506,7 +2717,7 @@
       </w:pPr>
     </w:p>
     <w:sectPr>
-      <w:footerReference w:type="default" r:id="rId18"/>
+      <w:footerReference w:type="default" r:id="rId22"/>
       <w:pgSz w:w="12240" w:h="15840"/>
       <w:pgMar w:top="1440" w:right="1440" w:bottom="1440" w:left="1440" w:header="720" w:footer="720" w:gutter="0"/>
       <w:cols w:space="720"/>

</xml_diff>